<commit_message>
Updated Starter Document and Added Spreadsheet
</commit_message>
<xml_diff>
--- a/Starter Document.docx
+++ b/Starter Document.docx
@@ -6,38 +6,147 @@
       <w:r>
         <w:t>Team Members:</w:t>
       </w:r>
+      <w:r>
+        <w:t xml:space="preserve">  Heather Mueller, Richard Xu, Jim Cloud</w:t>
+      </w:r>
+    </w:p>
+    <w:p/>
+    <w:p>
+      <w:r>
+        <w:t>Project Title:</w:t>
+      </w:r>
+      <w:r>
+        <w:t xml:space="preserve">  IL Animal Welfare Outcomes</w:t>
+      </w:r>
+    </w:p>
+    <w:p>
+      <w:r>
+        <w:t>Description:</w:t>
+      </w:r>
+      <w:r>
+        <w:t xml:space="preserve">  Analyze shelter animal statistics for trends in adoption, euthanasia, return to owner, </w:t>
+      </w:r>
+      <w:proofErr w:type="spellStart"/>
+      <w:r>
+        <w:t>ect</w:t>
+      </w:r>
+      <w:proofErr w:type="spellEnd"/>
+      <w:r>
+        <w:t xml:space="preserve"> based on social media and population metrics.</w:t>
+      </w:r>
+    </w:p>
+    <w:p/>
+    <w:p>
+      <w:r>
+        <w:t>Data:</w:t>
+      </w:r>
+      <w:r>
+        <w:tab/>
+      </w:r>
+    </w:p>
+    <w:p>
+      <w:r>
+        <w:t>Illinois Department of Agriculture Animal Shelter license renewal sheets</w:t>
+      </w:r>
+    </w:p>
+    <w:p>
+      <w:r>
+        <w:t>Shelter Animals Count Data</w:t>
+      </w:r>
+    </w:p>
+    <w:p>
+      <w:r>
+        <w:t>US Census API</w:t>
+      </w:r>
+    </w:p>
+    <w:p>
+      <w:r>
+        <w:t xml:space="preserve">Facebook, Instagram, </w:t>
+      </w:r>
+      <w:proofErr w:type="spellStart"/>
+      <w:r>
+        <w:t>ect</w:t>
+      </w:r>
+      <w:proofErr w:type="spellEnd"/>
+      <w:r>
+        <w:t>.</w:t>
+      </w:r>
+    </w:p>
+    <w:p/>
+    <w:p>
+      <w:r>
+        <w:t>3-5 Initial research questions:</w:t>
+      </w:r>
+    </w:p>
+    <w:p/>
+    <w:p>
+      <w:pPr>
+        <w:pStyle w:val="ListParagraph"/>
+        <w:numPr>
+          <w:ilvl w:val="0"/>
+          <w:numId w:val="1"/>
+        </w:numPr>
+      </w:pPr>
+      <w:r>
+        <w:t xml:space="preserve"> How does social media outlets for shelters impact shelter impact outcomes of the      shelter animals?</w:t>
+      </w:r>
+    </w:p>
+    <w:p>
+      <w:pPr>
+        <w:pStyle w:val="ListParagraph"/>
+        <w:numPr>
+          <w:ilvl w:val="0"/>
+          <w:numId w:val="1"/>
+        </w:numPr>
+      </w:pPr>
+      <w:r>
+        <w:t xml:space="preserve"> How does population impact the outcomes of the animals in shelters?</w:t>
+      </w:r>
+    </w:p>
+    <w:p>
+      <w:pPr>
+        <w:pStyle w:val="ListParagraph"/>
+        <w:numPr>
+          <w:ilvl w:val="0"/>
+          <w:numId w:val="1"/>
+        </w:numPr>
+      </w:pPr>
+      <w:r>
+        <w:t xml:space="preserve">What are the Illinois trends for intake, adoption, return to owner, and euthanasia over </w:t>
+      </w:r>
+      <w:proofErr w:type="gramStart"/>
+      <w:r>
+        <w:t>time.</w:t>
+      </w:r>
+      <w:proofErr w:type="gramEnd"/>
+    </w:p>
+    <w:p/>
+    <w:p>
+      <w:r>
+        <w:t>Techniques &amp; tools:</w:t>
+      </w:r>
+    </w:p>
+    <w:p/>
+    <w:p>
+      <w:r>
+        <w:t xml:space="preserve">Excel, Pandas, </w:t>
+      </w:r>
+      <w:proofErr w:type="spellStart"/>
+      <w:r>
+        <w:t>Matplotlab</w:t>
+      </w:r>
+      <w:proofErr w:type="spellEnd"/>
+      <w:r>
+        <w:t>, Census API, Social media API/scrapers</w:t>
+      </w:r>
+    </w:p>
+    <w:p/>
+    <w:p>
+      <w:r>
+        <w:t>Data Shortcomings:</w:t>
+      </w:r>
       <w:bookmarkStart w:id="0" w:name="_GoBack"/>
       <w:bookmarkEnd w:id="0"/>
-    </w:p>
-    <w:p>
-      <w:r>
-        <w:t>Project Title:</w:t>
-      </w:r>
-    </w:p>
-    <w:p>
-      <w:r>
-        <w:t>Description:</w:t>
-      </w:r>
-    </w:p>
-    <w:p>
-      <w:r>
-        <w:t>Data:</w:t>
-      </w:r>
-    </w:p>
-    <w:p>
-      <w:r>
-        <w:t>3-5 Initial research questions:</w:t>
-      </w:r>
-    </w:p>
-    <w:p>
-      <w:r>
-        <w:t>Techniques &amp; tools:</w:t>
-      </w:r>
-    </w:p>
-    <w:p>
-      <w:r>
-        <w:t>Data Shortcomings:</w:t>
-      </w:r>
     </w:p>
     <w:sectPr>
       <w:pgSz w:w="12240" w:h="15840"/>
@@ -47,6 +156,103 @@
     </w:sectPr>
   </w:body>
 </w:document>
+</file>
+
+<file path=word/numbering.xml><?xml version="1.0" encoding="utf-8"?>
+<w:numbering xmlns:wpc="http://schemas.microsoft.com/office/word/2010/wordprocessingCanvas" xmlns:cx="http://schemas.microsoft.com/office/drawing/2014/chartex" xmlns:cx1="http://schemas.microsoft.com/office/drawing/2015/9/8/chartex" xmlns:cx2="http://schemas.microsoft.com/office/drawing/2015/10/21/chartex" xmlns:cx3="http://schemas.microsoft.com/office/drawing/2016/5/9/chartex" xmlns:cx4="http://schemas.microsoft.com/office/drawing/2016/5/10/chartex" xmlns:cx5="http://schemas.microsoft.com/office/drawing/2016/5/11/chartex" xmlns:cx6="http://schemas.microsoft.com/office/drawing/2016/5/12/chartex" xmlns:cx7="http://schemas.microsoft.com/office/drawing/2016/5/13/chartex" xmlns:cx8="http://schemas.microsoft.com/office/drawing/2016/5/14/chartex" xmlns:mc="http://schemas.openxmlformats.org/markup-compatibility/2006" xmlns:aink="http://schemas.microsoft.com/office/drawing/2016/ink" xmlns:am3d="http://schemas.microsoft.com/office/drawing/2017/model3d" xmlns:o="urn:schemas-microsoft-com:office:office" xmlns:r="http://schemas.openxmlformats.org/officeDocument/2006/relationships" xmlns:m="http://schemas.openxmlformats.org/officeDocument/2006/math" xmlns:v="urn:schemas-microsoft-com:vml" xmlns:wp14="http://schemas.microsoft.com/office/word/2010/wordprocessingDrawing" xmlns:wp="http://schemas.openxmlformats.org/drawingml/2006/wordprocessingDrawing" xmlns:w10="urn:schemas-microsoft-com:office:word" xmlns:w="http://schemas.openxmlformats.org/wordprocessingml/2006/main" xmlns:w14="http://schemas.microsoft.com/office/word/2010/wordml" xmlns:w15="http://schemas.microsoft.com/office/word/2012/wordml" xmlns:w16cid="http://schemas.microsoft.com/office/word/2016/wordml/cid" xmlns:w16se="http://schemas.microsoft.com/office/word/2015/wordml/symex" xmlns:wpg="http://schemas.microsoft.com/office/word/2010/wordprocessingGroup" xmlns:wpi="http://schemas.microsoft.com/office/word/2010/wordprocessingInk" xmlns:wne="http://schemas.microsoft.com/office/word/2006/wordml" xmlns:wps="http://schemas.microsoft.com/office/word/2010/wordprocessingShape" mc:Ignorable="w14 w15 w16se w16cid wp14">
+  <w:abstractNum w:abstractNumId="0" w15:restartNumberingAfterBreak="0">
+    <w:nsid w:val="20133B70"/>
+    <w:multiLevelType w:val="hybridMultilevel"/>
+    <w:tmpl w:val="7D546FA2"/>
+    <w:lvl w:ilvl="0" w:tplc="04090011">
+      <w:start w:val="1"/>
+      <w:numFmt w:val="decimal"/>
+      <w:lvlText w:val="%1)"/>
+      <w:lvlJc w:val="left"/>
+      <w:pPr>
+        <w:ind w:left="720" w:hanging="360"/>
+      </w:pPr>
+      <w:rPr>
+        <w:rFonts w:hint="default"/>
+      </w:rPr>
+    </w:lvl>
+    <w:lvl w:ilvl="1" w:tplc="04090019" w:tentative="1">
+      <w:start w:val="1"/>
+      <w:numFmt w:val="lowerLetter"/>
+      <w:lvlText w:val="%2."/>
+      <w:lvlJc w:val="left"/>
+      <w:pPr>
+        <w:ind w:left="1440" w:hanging="360"/>
+      </w:pPr>
+    </w:lvl>
+    <w:lvl w:ilvl="2" w:tplc="0409001B" w:tentative="1">
+      <w:start w:val="1"/>
+      <w:numFmt w:val="lowerRoman"/>
+      <w:lvlText w:val="%3."/>
+      <w:lvlJc w:val="right"/>
+      <w:pPr>
+        <w:ind w:left="2160" w:hanging="180"/>
+      </w:pPr>
+    </w:lvl>
+    <w:lvl w:ilvl="3" w:tplc="0409000F" w:tentative="1">
+      <w:start w:val="1"/>
+      <w:numFmt w:val="decimal"/>
+      <w:lvlText w:val="%4."/>
+      <w:lvlJc w:val="left"/>
+      <w:pPr>
+        <w:ind w:left="2880" w:hanging="360"/>
+      </w:pPr>
+    </w:lvl>
+    <w:lvl w:ilvl="4" w:tplc="04090019" w:tentative="1">
+      <w:start w:val="1"/>
+      <w:numFmt w:val="lowerLetter"/>
+      <w:lvlText w:val="%5."/>
+      <w:lvlJc w:val="left"/>
+      <w:pPr>
+        <w:ind w:left="3600" w:hanging="360"/>
+      </w:pPr>
+    </w:lvl>
+    <w:lvl w:ilvl="5" w:tplc="0409001B" w:tentative="1">
+      <w:start w:val="1"/>
+      <w:numFmt w:val="lowerRoman"/>
+      <w:lvlText w:val="%6."/>
+      <w:lvlJc w:val="right"/>
+      <w:pPr>
+        <w:ind w:left="4320" w:hanging="180"/>
+      </w:pPr>
+    </w:lvl>
+    <w:lvl w:ilvl="6" w:tplc="0409000F" w:tentative="1">
+      <w:start w:val="1"/>
+      <w:numFmt w:val="decimal"/>
+      <w:lvlText w:val="%7."/>
+      <w:lvlJc w:val="left"/>
+      <w:pPr>
+        <w:ind w:left="5040" w:hanging="360"/>
+      </w:pPr>
+    </w:lvl>
+    <w:lvl w:ilvl="7" w:tplc="04090019" w:tentative="1">
+      <w:start w:val="1"/>
+      <w:numFmt w:val="lowerLetter"/>
+      <w:lvlText w:val="%8."/>
+      <w:lvlJc w:val="left"/>
+      <w:pPr>
+        <w:ind w:left="5760" w:hanging="360"/>
+      </w:pPr>
+    </w:lvl>
+    <w:lvl w:ilvl="8" w:tplc="0409001B" w:tentative="1">
+      <w:start w:val="1"/>
+      <w:numFmt w:val="lowerRoman"/>
+      <w:lvlText w:val="%9."/>
+      <w:lvlJc w:val="right"/>
+      <w:pPr>
+        <w:ind w:left="6480" w:hanging="180"/>
+      </w:pPr>
+    </w:lvl>
+  </w:abstractNum>
+  <w:num w:numId="1">
+    <w:abstractNumId w:val="0"/>
+  </w:num>
+</w:numbering>
 </file>
 
 <file path=word/styles.xml><?xml version="1.0" encoding="utf-8"?>
@@ -468,6 +674,17 @@
     <w:semiHidden/>
     <w:unhideWhenUsed/>
   </w:style>
+  <w:style w:type="paragraph" w:styleId="ListParagraph">
+    <w:name w:val="List Paragraph"/>
+    <w:basedOn w:val="Normal"/>
+    <w:uiPriority w:val="34"/>
+    <w:qFormat/>
+    <w:rsid w:val="003C7845"/>
+    <w:pPr>
+      <w:ind w:left="720"/>
+      <w:contextualSpacing/>
+    </w:pPr>
+  </w:style>
 </w:styles>
 </file>
 

</xml_diff>

<commit_message>
Removed social media and census from project
</commit_message>
<xml_diff>
--- a/Starter Document.docx
+++ b/Starter Document.docx
@@ -7,7 +7,12 @@
         <w:t>Team Members:</w:t>
       </w:r>
       <w:r>
-        <w:t xml:space="preserve">  Heather Mueller, Richard Xu, Jim Cloud</w:t>
+        <w:t xml:space="preserve">  Jim Cloud, </w:t>
+      </w:r>
+      <w:bookmarkStart w:id="0" w:name="_GoBack"/>
+      <w:bookmarkEnd w:id="0"/>
+      <w:r>
+        <w:t>Heather Mueller, Richard Xu</w:t>
       </w:r>
     </w:p>
     <w:p/>
@@ -24,15 +29,10 @@
         <w:t>Description:</w:t>
       </w:r>
       <w:r>
-        <w:t xml:space="preserve">  Analyze shelter animal statistics for trends in adoption, euthanasia, return to owner, </w:t>
-      </w:r>
-      <w:proofErr w:type="spellStart"/>
-      <w:r>
-        <w:t>ect</w:t>
-      </w:r>
-      <w:proofErr w:type="spellEnd"/>
-      <w:r>
-        <w:t xml:space="preserve"> based on social media and population metrics.</w:t>
+        <w:t xml:space="preserve">  Analyze shelter animal statistics for trends in adoptio</w:t>
+      </w:r>
+      <w:r>
+        <w:t>n, euthanasia, and return to owner</w:t>
       </w:r>
     </w:p>
     <w:p/>
@@ -52,24 +52,6 @@
     <w:p>
       <w:r>
         <w:t>Shelter Animals Count Data</w:t>
-      </w:r>
-    </w:p>
-    <w:p>
-      <w:r>
-        <w:t>US Census API</w:t>
-      </w:r>
-    </w:p>
-    <w:p>
-      <w:r>
-        <w:t xml:space="preserve">Facebook, Instagram, </w:t>
-      </w:r>
-      <w:proofErr w:type="spellStart"/>
-      <w:r>
-        <w:t>ect</w:t>
-      </w:r>
-      <w:proofErr w:type="spellEnd"/>
-      <w:r>
-        <w:t>.</w:t>
       </w:r>
     </w:p>
     <w:p/>
@@ -88,7 +70,10 @@
         </w:numPr>
       </w:pPr>
       <w:r>
-        <w:t xml:space="preserve"> How does social media outlets for shelters impact shelter impact outcomes of the      shelter animals?</w:t>
+        <w:t xml:space="preserve"> </w:t>
+      </w:r>
+      <w:r>
+        <w:t>Differences between adoption, euthanasia, and return to owner rates between different kinds of pets.</w:t>
       </w:r>
     </w:p>
     <w:p>
@@ -100,7 +85,10 @@
         </w:numPr>
       </w:pPr>
       <w:r>
-        <w:t xml:space="preserve"> How does population impact the outcomes of the animals in shelters?</w:t>
+        <w:t xml:space="preserve"> </w:t>
+      </w:r>
+      <w:r>
+        <w:t>The effect of location on volume of adoption, euthanasia, and return to owner rates.  Which counties have the highest/lower amount, does this have correlation to population size or income levels?</w:t>
       </w:r>
     </w:p>
     <w:p>
@@ -112,13 +100,26 @@
         </w:numPr>
       </w:pPr>
       <w:r>
-        <w:t xml:space="preserve">What are the Illinois trends for intake, adoption, return to owner, and euthanasia over </w:t>
-      </w:r>
-      <w:proofErr w:type="gramStart"/>
-      <w:r>
-        <w:t>time.</w:t>
-      </w:r>
-      <w:proofErr w:type="gramEnd"/>
+        <w:t xml:space="preserve">Illinois trends for intake, adoption, return to </w:t>
+      </w:r>
+      <w:r>
+        <w:t xml:space="preserve">owner, and euthanasia over time.  </w:t>
+      </w:r>
+    </w:p>
+    <w:p>
+      <w:pPr>
+        <w:pStyle w:val="ListParagraph"/>
+        <w:numPr>
+          <w:ilvl w:val="0"/>
+          <w:numId w:val="1"/>
+        </w:numPr>
+      </w:pPr>
+      <w:r>
+        <w:t xml:space="preserve">Does listing a business email have any effects of </w:t>
+      </w:r>
+      <w:r>
+        <w:t>rates?</w:t>
+      </w:r>
     </w:p>
     <w:p/>
     <w:p>
@@ -129,15 +130,10 @@
     <w:p/>
     <w:p>
       <w:r>
-        <w:t xml:space="preserve">Excel, Pandas, </w:t>
-      </w:r>
-      <w:proofErr w:type="spellStart"/>
-      <w:r>
-        <w:t>Matplotlab</w:t>
-      </w:r>
-      <w:proofErr w:type="spellEnd"/>
-      <w:r>
-        <w:t>, Census API, Social media API/scrapers</w:t>
+        <w:t xml:space="preserve">Excel, Pandas, Matplotlab, </w:t>
+      </w:r>
+      <w:r>
+        <w:t>Numpy</w:t>
       </w:r>
     </w:p>
     <w:p/>
@@ -145,8 +141,30 @@
       <w:r>
         <w:t>Data Shortcomings:</w:t>
       </w:r>
-      <w:bookmarkStart w:id="0" w:name="_GoBack"/>
-      <w:bookmarkEnd w:id="0"/>
+    </w:p>
+    <w:p>
+      <w:pPr>
+        <w:pStyle w:val="ListParagraph"/>
+        <w:numPr>
+          <w:ilvl w:val="0"/>
+          <w:numId w:val="2"/>
+        </w:numPr>
+      </w:pPr>
+      <w:r>
+        <w:t>Accuracy and participation of self-reported data</w:t>
+      </w:r>
+    </w:p>
+    <w:p>
+      <w:pPr>
+        <w:pStyle w:val="ListParagraph"/>
+        <w:numPr>
+          <w:ilvl w:val="0"/>
+          <w:numId w:val="2"/>
+        </w:numPr>
+      </w:pPr>
+      <w:r>
+        <w:t>Lack of standardization and verification for information</w:t>
+      </w:r>
     </w:p>
     <w:sectPr>
       <w:pgSz w:w="12240" w:h="15840"/>
@@ -249,8 +267,124 @@
       </w:pPr>
     </w:lvl>
   </w:abstractNum>
+  <w:abstractNum w:abstractNumId="1" w15:restartNumberingAfterBreak="0">
+    <w:nsid w:val="66650FE7"/>
+    <w:multiLevelType w:val="hybridMultilevel"/>
+    <w:tmpl w:val="C83C2C30"/>
+    <w:lvl w:ilvl="0" w:tplc="7CCE875E">
+      <w:start w:val="3"/>
+      <w:numFmt w:val="bullet"/>
+      <w:lvlText w:val="-"/>
+      <w:lvlJc w:val="left"/>
+      <w:pPr>
+        <w:ind w:left="720" w:hanging="360"/>
+      </w:pPr>
+      <w:rPr>
+        <w:rFonts w:ascii="Calibri" w:eastAsiaTheme="minorHAnsi" w:hAnsi="Calibri" w:cs="Calibri" w:hint="default"/>
+      </w:rPr>
+    </w:lvl>
+    <w:lvl w:ilvl="1" w:tplc="04090003">
+      <w:start w:val="1"/>
+      <w:numFmt w:val="bullet"/>
+      <w:lvlText w:val="o"/>
+      <w:lvlJc w:val="left"/>
+      <w:pPr>
+        <w:ind w:left="1440" w:hanging="360"/>
+      </w:pPr>
+      <w:rPr>
+        <w:rFonts w:ascii="Courier New" w:hAnsi="Courier New" w:cs="Courier New" w:hint="default"/>
+      </w:rPr>
+    </w:lvl>
+    <w:lvl w:ilvl="2" w:tplc="04090005" w:tentative="1">
+      <w:start w:val="1"/>
+      <w:numFmt w:val="bullet"/>
+      <w:lvlText w:val=""/>
+      <w:lvlJc w:val="left"/>
+      <w:pPr>
+        <w:ind w:left="2160" w:hanging="360"/>
+      </w:pPr>
+      <w:rPr>
+        <w:rFonts w:ascii="Wingdings" w:hAnsi="Wingdings" w:hint="default"/>
+      </w:rPr>
+    </w:lvl>
+    <w:lvl w:ilvl="3" w:tplc="04090001" w:tentative="1">
+      <w:start w:val="1"/>
+      <w:numFmt w:val="bullet"/>
+      <w:lvlText w:val=""/>
+      <w:lvlJc w:val="left"/>
+      <w:pPr>
+        <w:ind w:left="2880" w:hanging="360"/>
+      </w:pPr>
+      <w:rPr>
+        <w:rFonts w:ascii="Symbol" w:hAnsi="Symbol" w:hint="default"/>
+      </w:rPr>
+    </w:lvl>
+    <w:lvl w:ilvl="4" w:tplc="04090003" w:tentative="1">
+      <w:start w:val="1"/>
+      <w:numFmt w:val="bullet"/>
+      <w:lvlText w:val="o"/>
+      <w:lvlJc w:val="left"/>
+      <w:pPr>
+        <w:ind w:left="3600" w:hanging="360"/>
+      </w:pPr>
+      <w:rPr>
+        <w:rFonts w:ascii="Courier New" w:hAnsi="Courier New" w:cs="Courier New" w:hint="default"/>
+      </w:rPr>
+    </w:lvl>
+    <w:lvl w:ilvl="5" w:tplc="04090005" w:tentative="1">
+      <w:start w:val="1"/>
+      <w:numFmt w:val="bullet"/>
+      <w:lvlText w:val=""/>
+      <w:lvlJc w:val="left"/>
+      <w:pPr>
+        <w:ind w:left="4320" w:hanging="360"/>
+      </w:pPr>
+      <w:rPr>
+        <w:rFonts w:ascii="Wingdings" w:hAnsi="Wingdings" w:hint="default"/>
+      </w:rPr>
+    </w:lvl>
+    <w:lvl w:ilvl="6" w:tplc="04090001" w:tentative="1">
+      <w:start w:val="1"/>
+      <w:numFmt w:val="bullet"/>
+      <w:lvlText w:val=""/>
+      <w:lvlJc w:val="left"/>
+      <w:pPr>
+        <w:ind w:left="5040" w:hanging="360"/>
+      </w:pPr>
+      <w:rPr>
+        <w:rFonts w:ascii="Symbol" w:hAnsi="Symbol" w:hint="default"/>
+      </w:rPr>
+    </w:lvl>
+    <w:lvl w:ilvl="7" w:tplc="04090003" w:tentative="1">
+      <w:start w:val="1"/>
+      <w:numFmt w:val="bullet"/>
+      <w:lvlText w:val="o"/>
+      <w:lvlJc w:val="left"/>
+      <w:pPr>
+        <w:ind w:left="5760" w:hanging="360"/>
+      </w:pPr>
+      <w:rPr>
+        <w:rFonts w:ascii="Courier New" w:hAnsi="Courier New" w:cs="Courier New" w:hint="default"/>
+      </w:rPr>
+    </w:lvl>
+    <w:lvl w:ilvl="8" w:tplc="04090005" w:tentative="1">
+      <w:start w:val="1"/>
+      <w:numFmt w:val="bullet"/>
+      <w:lvlText w:val=""/>
+      <w:lvlJc w:val="left"/>
+      <w:pPr>
+        <w:ind w:left="6480" w:hanging="360"/>
+      </w:pPr>
+      <w:rPr>
+        <w:rFonts w:ascii="Wingdings" w:hAnsi="Wingdings" w:hint="default"/>
+      </w:rPr>
+    </w:lvl>
+  </w:abstractNum>
   <w:num w:numId="1">
     <w:abstractNumId w:val="0"/>
+  </w:num>
+  <w:num w:numId="2">
+    <w:abstractNumId w:val="1"/>
   </w:num>
 </w:numbering>
 </file>

</xml_diff>